<commit_message>
Exercicio Especialista Quimica e Fisica
</commit_message>
<xml_diff>
--- a/Aula05_Exercicio/ATIVIDADE CHATBOT.docx
+++ b/Aula05_Exercicio/ATIVIDADE CHATBOT.docx
@@ -29,13 +29,13 @@
               <wp:anchor distT="45720" distB="45720" distL="114300" distR="114300" simplePos="0" relativeHeight="251663360" behindDoc="0" locked="0" layoutInCell="1" allowOverlap="1">
                 <wp:simplePos x="0" y="0"/>
                 <wp:positionH relativeFrom="column">
-                  <wp:posOffset>48260</wp:posOffset>
+                  <wp:posOffset>14605</wp:posOffset>
                 </wp:positionH>
                 <wp:positionV relativeFrom="paragraph">
-                  <wp:posOffset>-888621</wp:posOffset>
+                  <wp:posOffset>-1052839</wp:posOffset>
                 </wp:positionV>
-                <wp:extent cx="8714096" cy="702859"/>
-                <wp:effectExtent l="0" t="0" r="11430" b="21590"/>
+                <wp:extent cx="8714096" cy="1009934"/>
+                <wp:effectExtent l="0" t="0" r="11430" b="19050"/>
                 <wp:wrapNone/>
                 <wp:docPr id="217" name="Caixa de Texto 2"/>
                 <wp:cNvGraphicFramePr>
@@ -50,7 +50,7 @@
                       <wps:spPr bwMode="auto">
                         <a:xfrm>
                           <a:off x="0" y="0"/>
-                          <a:ext cx="8714096" cy="702859"/>
+                          <a:ext cx="8714096" cy="1009934"/>
                         </a:xfrm>
                         <a:prstGeom prst="rect">
                           <a:avLst/>
@@ -168,6 +168,29 @@
                               <w:t>Oliveira</w:t>
                             </w:r>
                           </w:p>
+                          <w:p>
+                            <w:r>
+                              <w:t xml:space="preserve">Link do </w:t>
+                            </w:r>
+                            <w:proofErr w:type="spellStart"/>
+                            <w:r>
+                              <w:t>Github</w:t>
+                            </w:r>
+                            <w:proofErr w:type="spellEnd"/>
+                            <w:r>
+                              <w:t xml:space="preserve">: </w:t>
+                            </w:r>
+                            <w:hyperlink r:id="rId4" w:history="1">
+                              <w:r>
+                                <w:rPr>
+                                  <w:rStyle w:val="Hyperlink"/>
+                                </w:rPr>
+                                <w:t>https://github.com/Leonardordss/Chatbot.git</w:t>
+                              </w:r>
+                            </w:hyperlink>
+                          </w:p>
+                          <w:p/>
+                          <w:p/>
                         </w:txbxContent>
                       </wps:txbx>
                       <wps:bodyPr rot="0" vert="horz" wrap="square" lIns="91440" tIns="45720" rIns="91440" bIns="45720" anchor="t" anchorCtr="0">
@@ -191,7 +214,7 @@
                 <v:stroke joinstyle="miter"/>
                 <v:path gradientshapeok="t" o:connecttype="rect"/>
               </v:shapetype>
-              <v:shape id="Caixa de Texto 2" o:spid="_x0000_s1026" type="#_x0000_t202" style="position:absolute;margin-left:3.8pt;margin-top:-69.95pt;width:686.15pt;height:55.35pt;z-index:251663360;visibility:visible;mso-wrap-style:square;mso-width-percent:0;mso-height-percent:0;mso-wrap-distance-left:9pt;mso-wrap-distance-top:3.6pt;mso-wrap-distance-right:9pt;mso-wrap-distance-bottom:3.6pt;mso-position-horizontal:absolute;mso-position-horizontal-relative:text;mso-position-vertical:absolute;mso-position-vertical-relative:text;mso-width-percent:0;mso-height-percent:0;mso-width-relative:margin;mso-height-relative:margin;v-text-anchor:top" o:gfxdata="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">
+              <v:shape id="Caixa de Texto 2" o:spid="_x0000_s1026" type="#_x0000_t202" style="position:absolute;margin-left:1.15pt;margin-top:-82.9pt;width:686.15pt;height:79.5pt;z-index:251663360;visibility:visible;mso-wrap-style:square;mso-width-percent:0;mso-height-percent:0;mso-wrap-distance-left:9pt;mso-wrap-distance-top:3.6pt;mso-wrap-distance-right:9pt;mso-wrap-distance-bottom:3.6pt;mso-position-horizontal:absolute;mso-position-horizontal-relative:text;mso-position-vertical:absolute;mso-position-vertical-relative:text;mso-width-percent:0;mso-height-percent:0;mso-width-relative:margin;mso-height-relative:margin;v-text-anchor:top" o:gfxdata="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">
                 <v:textbox>
                   <w:txbxContent>
                     <w:p>
@@ -293,6 +316,29 @@
                         <w:t>Oliveira</w:t>
                       </w:r>
                     </w:p>
+                    <w:p>
+                      <w:r>
+                        <w:t xml:space="preserve">Link do </w:t>
+                      </w:r>
+                      <w:proofErr w:type="spellStart"/>
+                      <w:r>
+                        <w:t>Github</w:t>
+                      </w:r>
+                      <w:proofErr w:type="spellEnd"/>
+                      <w:r>
+                        <w:t xml:space="preserve">: </w:t>
+                      </w:r>
+                      <w:hyperlink r:id="rId5" w:history="1">
+                        <w:r>
+                          <w:rPr>
+                            <w:rStyle w:val="Hyperlink"/>
+                          </w:rPr>
+                          <w:t>https://github.com/Leonardordss/Chatbot.git</w:t>
+                        </w:r>
+                      </w:hyperlink>
+                    </w:p>
+                    <w:p/>
+                    <w:p/>
                   </w:txbxContent>
                 </v:textbox>
               </v:shape>
@@ -422,101 +468,101 @@
         </w:rPr>
         <w:t>gradio</w:t>
       </w:r>
+      <w:proofErr w:type="spellEnd"/>
+    </w:p>
+    <w:p>
+      <w:pPr>
+        <w:shd w:val="clear" w:color="auto" w:fill="1F1F1F"/>
+        <w:spacing w:after="0" w:line="360" w:lineRule="auto"/>
+        <w:rPr>
+          <w:rFonts w:ascii="Consolas" w:eastAsia="Times New Roman" w:hAnsi="Consolas" w:cs="Times New Roman"/>
+          <w:color w:val="CCCCCC"/>
+          <w:sz w:val="16"/>
+          <w:szCs w:val="16"/>
+          <w:lang w:eastAsia="pt-BR"/>
+        </w:rPr>
+      </w:pPr>
+      <w:proofErr w:type="spellStart"/>
+      <w:r>
+        <w:rPr>
+          <w:rFonts w:ascii="Consolas" w:eastAsia="Times New Roman" w:hAnsi="Consolas" w:cs="Times New Roman"/>
+          <w:color w:val="CCCCCC"/>
+          <w:sz w:val="16"/>
+          <w:szCs w:val="16"/>
+          <w:lang w:eastAsia="pt-BR"/>
+        </w:rPr>
+        <w:t>pip</w:t>
+      </w:r>
+      <w:proofErr w:type="spellEnd"/>
+      <w:r>
+        <w:rPr>
+          <w:rFonts w:ascii="Consolas" w:eastAsia="Times New Roman" w:hAnsi="Consolas" w:cs="Times New Roman"/>
+          <w:color w:val="CCCCCC"/>
+          <w:sz w:val="16"/>
+          <w:szCs w:val="16"/>
+          <w:lang w:eastAsia="pt-BR"/>
+        </w:rPr>
+        <w:t xml:space="preserve"> </w:t>
+      </w:r>
+      <w:proofErr w:type="spellStart"/>
+      <w:r>
+        <w:rPr>
+          <w:rFonts w:ascii="Consolas" w:eastAsia="Times New Roman" w:hAnsi="Consolas" w:cs="Times New Roman"/>
+          <w:color w:val="CCCCCC"/>
+          <w:sz w:val="16"/>
+          <w:szCs w:val="16"/>
+          <w:lang w:eastAsia="pt-BR"/>
+        </w:rPr>
+        <w:t>install</w:t>
+      </w:r>
+      <w:proofErr w:type="spellEnd"/>
+      <w:r>
+        <w:rPr>
+          <w:rFonts w:ascii="Consolas" w:eastAsia="Times New Roman" w:hAnsi="Consolas" w:cs="Times New Roman"/>
+          <w:color w:val="CCCCCC"/>
+          <w:sz w:val="16"/>
+          <w:szCs w:val="16"/>
+          <w:lang w:eastAsia="pt-BR"/>
+        </w:rPr>
+        <w:t xml:space="preserve"> </w:t>
+      </w:r>
+      <w:proofErr w:type="spellStart"/>
+      <w:r>
+        <w:rPr>
+          <w:rFonts w:ascii="Consolas" w:eastAsia="Times New Roman" w:hAnsi="Consolas" w:cs="Times New Roman"/>
+          <w:color w:val="CCCCCC"/>
+          <w:sz w:val="16"/>
+          <w:szCs w:val="16"/>
+          <w:lang w:eastAsia="pt-BR"/>
+        </w:rPr>
+        <w:t>Groq</w:t>
+      </w:r>
+      <w:proofErr w:type="spellEnd"/>
+    </w:p>
+    <w:p>
+      <w:pPr>
+        <w:shd w:val="clear" w:color="auto" w:fill="1F1F1F"/>
+        <w:spacing w:after="0" w:line="360" w:lineRule="auto"/>
+        <w:rPr>
+          <w:rFonts w:ascii="Consolas" w:eastAsia="Times New Roman" w:hAnsi="Consolas" w:cs="Times New Roman"/>
+          <w:color w:val="CCCCCC"/>
+          <w:sz w:val="16"/>
+          <w:szCs w:val="16"/>
+          <w:lang w:eastAsia="pt-BR"/>
+        </w:rPr>
+      </w:pPr>
+      <w:r>
+        <w:rPr>
+          <w:rFonts w:ascii="Consolas" w:eastAsia="Times New Roman" w:hAnsi="Consolas" w:cs="Times New Roman"/>
+          <w:color w:val="6A9955"/>
+          <w:sz w:val="16"/>
+          <w:szCs w:val="16"/>
+          <w:lang w:eastAsia="pt-BR"/>
+        </w:rPr>
+        <w:t>## Importa as bibliotecas necessárias</w:t>
+      </w:r>
       <w:bookmarkStart w:id="0" w:name="_GoBack"/>
       <w:bookmarkEnd w:id="0"/>
-      <w:proofErr w:type="spellEnd"/>
-    </w:p>
-    <w:p>
-      <w:pPr>
-        <w:shd w:val="clear" w:color="auto" w:fill="1F1F1F"/>
-        <w:spacing w:after="0" w:line="360" w:lineRule="auto"/>
-        <w:rPr>
-          <w:rFonts w:ascii="Consolas" w:eastAsia="Times New Roman" w:hAnsi="Consolas" w:cs="Times New Roman"/>
-          <w:color w:val="CCCCCC"/>
-          <w:sz w:val="16"/>
-          <w:szCs w:val="16"/>
-          <w:lang w:eastAsia="pt-BR"/>
-        </w:rPr>
-      </w:pPr>
-      <w:proofErr w:type="spellStart"/>
-      <w:r>
-        <w:rPr>
-          <w:rFonts w:ascii="Consolas" w:eastAsia="Times New Roman" w:hAnsi="Consolas" w:cs="Times New Roman"/>
-          <w:color w:val="CCCCCC"/>
-          <w:sz w:val="16"/>
-          <w:szCs w:val="16"/>
-          <w:lang w:eastAsia="pt-BR"/>
-        </w:rPr>
-        <w:t>pip</w:t>
-      </w:r>
-      <w:proofErr w:type="spellEnd"/>
-      <w:r>
-        <w:rPr>
-          <w:rFonts w:ascii="Consolas" w:eastAsia="Times New Roman" w:hAnsi="Consolas" w:cs="Times New Roman"/>
-          <w:color w:val="CCCCCC"/>
-          <w:sz w:val="16"/>
-          <w:szCs w:val="16"/>
-          <w:lang w:eastAsia="pt-BR"/>
-        </w:rPr>
-        <w:t xml:space="preserve"> </w:t>
-      </w:r>
-      <w:proofErr w:type="spellStart"/>
-      <w:r>
-        <w:rPr>
-          <w:rFonts w:ascii="Consolas" w:eastAsia="Times New Roman" w:hAnsi="Consolas" w:cs="Times New Roman"/>
-          <w:color w:val="CCCCCC"/>
-          <w:sz w:val="16"/>
-          <w:szCs w:val="16"/>
-          <w:lang w:eastAsia="pt-BR"/>
-        </w:rPr>
-        <w:t>install</w:t>
-      </w:r>
-      <w:proofErr w:type="spellEnd"/>
-      <w:r>
-        <w:rPr>
-          <w:rFonts w:ascii="Consolas" w:eastAsia="Times New Roman" w:hAnsi="Consolas" w:cs="Times New Roman"/>
-          <w:color w:val="CCCCCC"/>
-          <w:sz w:val="16"/>
-          <w:szCs w:val="16"/>
-          <w:lang w:eastAsia="pt-BR"/>
-        </w:rPr>
-        <w:t xml:space="preserve"> </w:t>
-      </w:r>
-      <w:proofErr w:type="spellStart"/>
-      <w:r>
-        <w:rPr>
-          <w:rFonts w:ascii="Consolas" w:eastAsia="Times New Roman" w:hAnsi="Consolas" w:cs="Times New Roman"/>
-          <w:color w:val="CCCCCC"/>
-          <w:sz w:val="16"/>
-          <w:szCs w:val="16"/>
-          <w:lang w:eastAsia="pt-BR"/>
-        </w:rPr>
-        <w:t>Groq</w:t>
-      </w:r>
-      <w:proofErr w:type="spellEnd"/>
-    </w:p>
-    <w:p>
-      <w:pPr>
-        <w:shd w:val="clear" w:color="auto" w:fill="1F1F1F"/>
-        <w:spacing w:after="0" w:line="360" w:lineRule="auto"/>
-        <w:rPr>
-          <w:rFonts w:ascii="Consolas" w:eastAsia="Times New Roman" w:hAnsi="Consolas" w:cs="Times New Roman"/>
-          <w:color w:val="CCCCCC"/>
-          <w:sz w:val="16"/>
-          <w:szCs w:val="16"/>
-          <w:lang w:eastAsia="pt-BR"/>
-        </w:rPr>
-      </w:pPr>
-      <w:r>
-        <w:rPr>
-          <w:rFonts w:ascii="Consolas" w:eastAsia="Times New Roman" w:hAnsi="Consolas" w:cs="Times New Roman"/>
-          <w:color w:val="6A9955"/>
-          <w:sz w:val="16"/>
-          <w:szCs w:val="16"/>
-          <w:lang w:eastAsia="pt-BR"/>
-        </w:rPr>
-        <w:t>## Importa as bibliotecas necessárias</w:t>
-      </w:r>
     </w:p>
     <w:p>
       <w:pPr>
@@ -4278,7 +4324,7 @@
                     <pic:cNvPicPr/>
                   </pic:nvPicPr>
                   <pic:blipFill>
-                    <a:blip r:embed="rId4"/>
+                    <a:blip r:embed="rId6"/>
                     <a:stretch>
                       <a:fillRect/>
                     </a:stretch>
@@ -4331,156 +4377,6 @@
             <wp:extent cx="8892540" cy="2952115"/>
             <wp:effectExtent l="0" t="0" r="3810" b="635"/>
             <wp:docPr id="1" name="Imagem 1"/>
-            <wp:cNvGraphicFramePr>
-              <a:graphicFrameLocks xmlns:a="http://schemas.openxmlformats.org/drawingml/2006/main" noChangeAspect="1"/>
-            </wp:cNvGraphicFramePr>
-            <a:graphic xmlns:a="http://schemas.openxmlformats.org/drawingml/2006/main">
-              <a:graphicData uri="http://schemas.openxmlformats.org/drawingml/2006/picture">
-                <pic:pic xmlns:pic="http://schemas.openxmlformats.org/drawingml/2006/picture">
-                  <pic:nvPicPr>
-                    <pic:cNvPr id="1" name=""/>
-                    <pic:cNvPicPr/>
-                  </pic:nvPicPr>
-                  <pic:blipFill>
-                    <a:blip r:embed="rId5"/>
-                    <a:stretch>
-                      <a:fillRect/>
-                    </a:stretch>
-                  </pic:blipFill>
-                  <pic:spPr>
-                    <a:xfrm>
-                      <a:off x="0" y="0"/>
-                      <a:ext cx="8892540" cy="2952115"/>
-                    </a:xfrm>
-                    <a:prstGeom prst="rect">
-                      <a:avLst/>
-                    </a:prstGeom>
-                  </pic:spPr>
-                </pic:pic>
-              </a:graphicData>
-            </a:graphic>
-          </wp:inline>
-        </w:drawing>
-      </w:r>
-    </w:p>
-    <w:p>
-      <w:pPr>
-        <w:rPr>
-          <w:rFonts w:ascii="Consolas" w:eastAsia="Times New Roman" w:hAnsi="Consolas" w:cs="Times New Roman"/>
-          <w:color w:val="CE9178"/>
-          <w:sz w:val="27"/>
-          <w:szCs w:val="27"/>
-          <w:lang w:eastAsia="pt-BR"/>
-        </w:rPr>
-      </w:pPr>
-      <w:r>
-        <w:rPr>
-          <w:rFonts w:ascii="Consolas" w:eastAsia="Times New Roman" w:hAnsi="Consolas" w:cs="Times New Roman"/>
-          <w:color w:val="CE9178"/>
-          <w:sz w:val="27"/>
-          <w:szCs w:val="27"/>
-          <w:lang w:eastAsia="pt-BR"/>
-        </w:rPr>
-        <w:br w:type="page"/>
-      </w:r>
-    </w:p>
-    <w:p>
-      <w:pPr>
-        <w:shd w:val="clear" w:color="auto" w:fill="1F1F1F"/>
-        <w:spacing w:after="0" w:line="360" w:lineRule="atLeast"/>
-        <w:rPr>
-          <w:rFonts w:ascii="Consolas" w:eastAsia="Times New Roman" w:hAnsi="Consolas" w:cs="Times New Roman"/>
-          <w:color w:val="CE9178"/>
-          <w:sz w:val="27"/>
-          <w:szCs w:val="27"/>
-          <w:lang w:eastAsia="pt-BR"/>
-        </w:rPr>
-      </w:pPr>
-      <w:r>
-        <w:rPr>
-          <w:noProof/>
-        </w:rPr>
-        <w:lastRenderedPageBreak/>
-        <w:drawing>
-          <wp:inline distT="0" distB="0" distL="0" distR="0" wp14:anchorId="24FD78F4" wp14:editId="6A003D12">
-            <wp:extent cx="8892540" cy="2936240"/>
-            <wp:effectExtent l="0" t="0" r="3810" b="0"/>
-            <wp:docPr id="5" name="Imagem 5"/>
-            <wp:cNvGraphicFramePr>
-              <a:graphicFrameLocks xmlns:a="http://schemas.openxmlformats.org/drawingml/2006/main" noChangeAspect="1"/>
-            </wp:cNvGraphicFramePr>
-            <a:graphic xmlns:a="http://schemas.openxmlformats.org/drawingml/2006/main">
-              <a:graphicData uri="http://schemas.openxmlformats.org/drawingml/2006/picture">
-                <pic:pic xmlns:pic="http://schemas.openxmlformats.org/drawingml/2006/picture">
-                  <pic:nvPicPr>
-                    <pic:cNvPr id="1" name=""/>
-                    <pic:cNvPicPr/>
-                  </pic:nvPicPr>
-                  <pic:blipFill>
-                    <a:blip r:embed="rId6"/>
-                    <a:stretch>
-                      <a:fillRect/>
-                    </a:stretch>
-                  </pic:blipFill>
-                  <pic:spPr>
-                    <a:xfrm>
-                      <a:off x="0" y="0"/>
-                      <a:ext cx="8892540" cy="2936240"/>
-                    </a:xfrm>
-                    <a:prstGeom prst="rect">
-                      <a:avLst/>
-                    </a:prstGeom>
-                  </pic:spPr>
-                </pic:pic>
-              </a:graphicData>
-            </a:graphic>
-          </wp:inline>
-        </w:drawing>
-      </w:r>
-    </w:p>
-    <w:p>
-      <w:pPr>
-        <w:rPr>
-          <w:rFonts w:ascii="Consolas" w:eastAsia="Times New Roman" w:hAnsi="Consolas" w:cs="Times New Roman"/>
-          <w:color w:val="CE9178"/>
-          <w:sz w:val="27"/>
-          <w:szCs w:val="27"/>
-          <w:lang w:eastAsia="pt-BR"/>
-        </w:rPr>
-      </w:pPr>
-      <w:r>
-        <w:rPr>
-          <w:rFonts w:ascii="Consolas" w:eastAsia="Times New Roman" w:hAnsi="Consolas" w:cs="Times New Roman"/>
-          <w:color w:val="CE9178"/>
-          <w:sz w:val="27"/>
-          <w:szCs w:val="27"/>
-          <w:lang w:eastAsia="pt-BR"/>
-        </w:rPr>
-        <w:br w:type="page"/>
-      </w:r>
-    </w:p>
-    <w:p>
-      <w:pPr>
-        <w:shd w:val="clear" w:color="auto" w:fill="1F1F1F"/>
-        <w:spacing w:after="0" w:line="360" w:lineRule="atLeast"/>
-        <w:rPr>
-          <w:rFonts w:ascii="Consolas" w:eastAsia="Times New Roman" w:hAnsi="Consolas" w:cs="Times New Roman"/>
-          <w:color w:val="CE9178"/>
-          <w:sz w:val="27"/>
-          <w:szCs w:val="27"/>
-          <w:lang w:eastAsia="pt-BR"/>
-        </w:rPr>
-      </w:pPr>
-      <w:r>
-        <w:rPr>
-          <w:noProof/>
-        </w:rPr>
-        <w:lastRenderedPageBreak/>
-        <w:drawing>
-          <wp:inline distT="0" distB="0" distL="0" distR="0" wp14:anchorId="267B3F33" wp14:editId="5D05D4C2">
-            <wp:extent cx="8892540" cy="2658110"/>
-            <wp:effectExtent l="0" t="0" r="3810" b="8890"/>
-            <wp:docPr id="6" name="Imagem 6"/>
             <wp:cNvGraphicFramePr>
               <a:graphicFrameLocks xmlns:a="http://schemas.openxmlformats.org/drawingml/2006/main" noChangeAspect="1"/>
             </wp:cNvGraphicFramePr>
@@ -4500,7 +4396,7 @@
                   <pic:spPr>
                     <a:xfrm>
                       <a:off x="0" y="0"/>
-                      <a:ext cx="8892540" cy="2658110"/>
+                      <a:ext cx="8892540" cy="2952115"/>
                     </a:xfrm>
                     <a:prstGeom prst="rect">
                       <a:avLst/>
@@ -4552,10 +4448,10 @@
         </w:rPr>
         <w:lastRenderedPageBreak/>
         <w:drawing>
-          <wp:inline distT="0" distB="0" distL="0" distR="0" wp14:anchorId="2B60ABF0" wp14:editId="67A556AF">
-            <wp:extent cx="8892540" cy="2971165"/>
-            <wp:effectExtent l="0" t="0" r="3810" b="635"/>
-            <wp:docPr id="7" name="Imagem 7"/>
+          <wp:inline distT="0" distB="0" distL="0" distR="0" wp14:anchorId="24FD78F4" wp14:editId="6A003D12">
+            <wp:extent cx="8892540" cy="2936240"/>
+            <wp:effectExtent l="0" t="0" r="3810" b="0"/>
+            <wp:docPr id="5" name="Imagem 5"/>
             <wp:cNvGraphicFramePr>
               <a:graphicFrameLocks xmlns:a="http://schemas.openxmlformats.org/drawingml/2006/main" noChangeAspect="1"/>
             </wp:cNvGraphicFramePr>
@@ -4575,7 +4471,7 @@
                   <pic:spPr>
                     <a:xfrm>
                       <a:off x="0" y="0"/>
-                      <a:ext cx="8892540" cy="2971165"/>
+                      <a:ext cx="8892540" cy="2936240"/>
                     </a:xfrm>
                     <a:prstGeom prst="rect">
                       <a:avLst/>
@@ -4627,10 +4523,10 @@
         </w:rPr>
         <w:lastRenderedPageBreak/>
         <w:drawing>
-          <wp:inline distT="0" distB="0" distL="0" distR="0" wp14:anchorId="1B512B71" wp14:editId="20E4E2F2">
-            <wp:extent cx="8892540" cy="2953385"/>
-            <wp:effectExtent l="0" t="0" r="3810" b="0"/>
-            <wp:docPr id="8" name="Imagem 8"/>
+          <wp:inline distT="0" distB="0" distL="0" distR="0" wp14:anchorId="267B3F33" wp14:editId="5D05D4C2">
+            <wp:extent cx="8892540" cy="2658110"/>
+            <wp:effectExtent l="0" t="0" r="3810" b="8890"/>
+            <wp:docPr id="6" name="Imagem 6"/>
             <wp:cNvGraphicFramePr>
               <a:graphicFrameLocks xmlns:a="http://schemas.openxmlformats.org/drawingml/2006/main" noChangeAspect="1"/>
             </wp:cNvGraphicFramePr>
@@ -4650,7 +4546,7 @@
                   <pic:spPr>
                     <a:xfrm>
                       <a:off x="0" y="0"/>
-                      <a:ext cx="8892540" cy="2953385"/>
+                      <a:ext cx="8892540" cy="2658110"/>
                     </a:xfrm>
                     <a:prstGeom prst="rect">
                       <a:avLst/>
@@ -4702,10 +4598,10 @@
         </w:rPr>
         <w:lastRenderedPageBreak/>
         <w:drawing>
-          <wp:inline distT="0" distB="0" distL="0" distR="0" wp14:anchorId="0EE59567" wp14:editId="56F2D37F">
-            <wp:extent cx="8892540" cy="2978150"/>
-            <wp:effectExtent l="0" t="0" r="3810" b="0"/>
-            <wp:docPr id="9" name="Imagem 9"/>
+          <wp:inline distT="0" distB="0" distL="0" distR="0" wp14:anchorId="2B60ABF0" wp14:editId="67A556AF">
+            <wp:extent cx="8892540" cy="2971165"/>
+            <wp:effectExtent l="0" t="0" r="3810" b="635"/>
+            <wp:docPr id="7" name="Imagem 7"/>
             <wp:cNvGraphicFramePr>
               <a:graphicFrameLocks xmlns:a="http://schemas.openxmlformats.org/drawingml/2006/main" noChangeAspect="1"/>
             </wp:cNvGraphicFramePr>
@@ -4725,7 +4621,7 @@
                   <pic:spPr>
                     <a:xfrm>
                       <a:off x="0" y="0"/>
-                      <a:ext cx="8892540" cy="2978150"/>
+                      <a:ext cx="8892540" cy="2971165"/>
                     </a:xfrm>
                     <a:prstGeom prst="rect">
                       <a:avLst/>
@@ -4777,10 +4673,10 @@
         </w:rPr>
         <w:lastRenderedPageBreak/>
         <w:drawing>
-          <wp:inline distT="0" distB="0" distL="0" distR="0" wp14:anchorId="4BBD75D9" wp14:editId="784446FD">
-            <wp:extent cx="8892540" cy="2974975"/>
+          <wp:inline distT="0" distB="0" distL="0" distR="0" wp14:anchorId="1B512B71" wp14:editId="20E4E2F2">
+            <wp:extent cx="8892540" cy="2953385"/>
             <wp:effectExtent l="0" t="0" r="3810" b="0"/>
-            <wp:docPr id="10" name="Imagem 10"/>
+            <wp:docPr id="8" name="Imagem 8"/>
             <wp:cNvGraphicFramePr>
               <a:graphicFrameLocks xmlns:a="http://schemas.openxmlformats.org/drawingml/2006/main" noChangeAspect="1"/>
             </wp:cNvGraphicFramePr>
@@ -4800,6 +4696,156 @@
                   <pic:spPr>
                     <a:xfrm>
                       <a:off x="0" y="0"/>
+                      <a:ext cx="8892540" cy="2953385"/>
+                    </a:xfrm>
+                    <a:prstGeom prst="rect">
+                      <a:avLst/>
+                    </a:prstGeom>
+                  </pic:spPr>
+                </pic:pic>
+              </a:graphicData>
+            </a:graphic>
+          </wp:inline>
+        </w:drawing>
+      </w:r>
+    </w:p>
+    <w:p>
+      <w:pPr>
+        <w:rPr>
+          <w:rFonts w:ascii="Consolas" w:eastAsia="Times New Roman" w:hAnsi="Consolas" w:cs="Times New Roman"/>
+          <w:color w:val="CE9178"/>
+          <w:sz w:val="27"/>
+          <w:szCs w:val="27"/>
+          <w:lang w:eastAsia="pt-BR"/>
+        </w:rPr>
+      </w:pPr>
+      <w:r>
+        <w:rPr>
+          <w:rFonts w:ascii="Consolas" w:eastAsia="Times New Roman" w:hAnsi="Consolas" w:cs="Times New Roman"/>
+          <w:color w:val="CE9178"/>
+          <w:sz w:val="27"/>
+          <w:szCs w:val="27"/>
+          <w:lang w:eastAsia="pt-BR"/>
+        </w:rPr>
+        <w:br w:type="page"/>
+      </w:r>
+    </w:p>
+    <w:p>
+      <w:pPr>
+        <w:shd w:val="clear" w:color="auto" w:fill="1F1F1F"/>
+        <w:spacing w:after="0" w:line="360" w:lineRule="atLeast"/>
+        <w:rPr>
+          <w:rFonts w:ascii="Consolas" w:eastAsia="Times New Roman" w:hAnsi="Consolas" w:cs="Times New Roman"/>
+          <w:color w:val="CE9178"/>
+          <w:sz w:val="27"/>
+          <w:szCs w:val="27"/>
+          <w:lang w:eastAsia="pt-BR"/>
+        </w:rPr>
+      </w:pPr>
+      <w:r>
+        <w:rPr>
+          <w:noProof/>
+        </w:rPr>
+        <w:lastRenderedPageBreak/>
+        <w:drawing>
+          <wp:inline distT="0" distB="0" distL="0" distR="0" wp14:anchorId="0EE59567" wp14:editId="56F2D37F">
+            <wp:extent cx="8892540" cy="2978150"/>
+            <wp:effectExtent l="0" t="0" r="3810" b="0"/>
+            <wp:docPr id="9" name="Imagem 9"/>
+            <wp:cNvGraphicFramePr>
+              <a:graphicFrameLocks xmlns:a="http://schemas.openxmlformats.org/drawingml/2006/main" noChangeAspect="1"/>
+            </wp:cNvGraphicFramePr>
+            <a:graphic xmlns:a="http://schemas.openxmlformats.org/drawingml/2006/main">
+              <a:graphicData uri="http://schemas.openxmlformats.org/drawingml/2006/picture">
+                <pic:pic xmlns:pic="http://schemas.openxmlformats.org/drawingml/2006/picture">
+                  <pic:nvPicPr>
+                    <pic:cNvPr id="1" name=""/>
+                    <pic:cNvPicPr/>
+                  </pic:nvPicPr>
+                  <pic:blipFill>
+                    <a:blip r:embed="rId12"/>
+                    <a:stretch>
+                      <a:fillRect/>
+                    </a:stretch>
+                  </pic:blipFill>
+                  <pic:spPr>
+                    <a:xfrm>
+                      <a:off x="0" y="0"/>
+                      <a:ext cx="8892540" cy="2978150"/>
+                    </a:xfrm>
+                    <a:prstGeom prst="rect">
+                      <a:avLst/>
+                    </a:prstGeom>
+                  </pic:spPr>
+                </pic:pic>
+              </a:graphicData>
+            </a:graphic>
+          </wp:inline>
+        </w:drawing>
+      </w:r>
+    </w:p>
+    <w:p>
+      <w:pPr>
+        <w:rPr>
+          <w:rFonts w:ascii="Consolas" w:eastAsia="Times New Roman" w:hAnsi="Consolas" w:cs="Times New Roman"/>
+          <w:color w:val="CE9178"/>
+          <w:sz w:val="27"/>
+          <w:szCs w:val="27"/>
+          <w:lang w:eastAsia="pt-BR"/>
+        </w:rPr>
+      </w:pPr>
+      <w:r>
+        <w:rPr>
+          <w:rFonts w:ascii="Consolas" w:eastAsia="Times New Roman" w:hAnsi="Consolas" w:cs="Times New Roman"/>
+          <w:color w:val="CE9178"/>
+          <w:sz w:val="27"/>
+          <w:szCs w:val="27"/>
+          <w:lang w:eastAsia="pt-BR"/>
+        </w:rPr>
+        <w:br w:type="page"/>
+      </w:r>
+    </w:p>
+    <w:p>
+      <w:pPr>
+        <w:shd w:val="clear" w:color="auto" w:fill="1F1F1F"/>
+        <w:spacing w:after="0" w:line="360" w:lineRule="atLeast"/>
+        <w:rPr>
+          <w:rFonts w:ascii="Consolas" w:eastAsia="Times New Roman" w:hAnsi="Consolas" w:cs="Times New Roman"/>
+          <w:color w:val="CE9178"/>
+          <w:sz w:val="27"/>
+          <w:szCs w:val="27"/>
+          <w:lang w:eastAsia="pt-BR"/>
+        </w:rPr>
+      </w:pPr>
+      <w:r>
+        <w:rPr>
+          <w:noProof/>
+        </w:rPr>
+        <w:lastRenderedPageBreak/>
+        <w:drawing>
+          <wp:inline distT="0" distB="0" distL="0" distR="0" wp14:anchorId="4BBD75D9" wp14:editId="784446FD">
+            <wp:extent cx="8892540" cy="2974975"/>
+            <wp:effectExtent l="0" t="0" r="3810" b="0"/>
+            <wp:docPr id="10" name="Imagem 10"/>
+            <wp:cNvGraphicFramePr>
+              <a:graphicFrameLocks xmlns:a="http://schemas.openxmlformats.org/drawingml/2006/main" noChangeAspect="1"/>
+            </wp:cNvGraphicFramePr>
+            <a:graphic xmlns:a="http://schemas.openxmlformats.org/drawingml/2006/main">
+              <a:graphicData uri="http://schemas.openxmlformats.org/drawingml/2006/picture">
+                <pic:pic xmlns:pic="http://schemas.openxmlformats.org/drawingml/2006/picture">
+                  <pic:nvPicPr>
+                    <pic:cNvPr id="1" name=""/>
+                    <pic:cNvPicPr/>
+                  </pic:nvPicPr>
+                  <pic:blipFill>
+                    <a:blip r:embed="rId13"/>
+                    <a:stretch>
+                      <a:fillRect/>
+                    </a:stretch>
+                  </pic:blipFill>
+                  <pic:spPr>
+                    <a:xfrm>
+                      <a:off x="0" y="0"/>
                       <a:ext cx="8892540" cy="2974975"/>
                     </a:xfrm>
                     <a:prstGeom prst="rect">
@@ -4867,7 +4913,7 @@
                     <pic:cNvPicPr/>
                   </pic:nvPicPr>
                   <pic:blipFill>
-                    <a:blip r:embed="rId12"/>
+                    <a:blip r:embed="rId14"/>
                     <a:stretch>
                       <a:fillRect/>
                     </a:stretch>
@@ -5323,6 +5369,29 @@
     <w:semiHidden/>
     <w:unhideWhenUsed/>
   </w:style>
+  <w:style w:type="character" w:styleId="Hyperlink">
+    <w:name w:val="Hyperlink"/>
+    <w:basedOn w:val="Fontepargpadro"/>
+    <w:uiPriority w:val="99"/>
+    <w:unhideWhenUsed/>
+    <w:rsid w:val="009D6ADE"/>
+    <w:rPr>
+      <w:color w:val="0563C1" w:themeColor="hyperlink"/>
+      <w:u w:val="single"/>
+    </w:rPr>
+  </w:style>
+  <w:style w:type="character" w:styleId="MenoPendente">
+    <w:name w:val="Unresolved Mention"/>
+    <w:basedOn w:val="Fontepargpadro"/>
+    <w:uiPriority w:val="99"/>
+    <w:semiHidden/>
+    <w:unhideWhenUsed/>
+    <w:rsid w:val="009D6ADE"/>
+    <w:rPr>
+      <w:color w:val="605E5C"/>
+      <w:shd w:val="clear" w:color="auto" w:fill="E1DFDD"/>
+    </w:rPr>
+  </w:style>
 </w:styles>
 </file>
 

</xml_diff>